<commit_message>
uploaded the files of the week-end
</commit_message>
<xml_diff>
--- a/files/Matières/Physique/T/007 Cours de Physique du 08 03 2021.docx
+++ b/files/Matières/Physique/T/007 Cours de Physique du 08 03 2021.docx
@@ -12,7 +12,36 @@
         <w:t>P=U*I</w:t>
       </w:r>
     </w:p>
+    <w:p>
+      <w:r>
+        <w:t>U=RI</w:t>
+      </w:r>
+    </w:p>
+    <w:p>
+      <w:r>
+        <w:t>I=</w:t>
+      </w:r>
+      <w:r>
+        <w:fldChar w:fldCharType="begin"/>
+      </w:r>
+      <w:r>
+        <w:instrText xml:space="preserve"> EQ \s\do2(\f(P;U))</w:instrText>
+      </w:r>
+      <w:r>
+        <w:fldChar w:fldCharType="end"/>
+      </w:r>
+    </w:p>
+    <w:p>
+      <w:r>
+        <w:t>P=puissance</w:t>
+      </w:r>
+      <w:r>
+        <w:t xml:space="preserve"> (en W)</w:t>
+      </w:r>
+    </w:p>
     <w:p/>
+    <w:p/>
+    <w:p/>
     <w:p>
       <w:r>
         <w:t xml:space="preserve">Loi des </w:t>
@@ -451,6 +480,7 @@
     <w:p/>
     <w:p>
       <w:r>
+        <w:lastRenderedPageBreak/>
         <w:t>P</w:t>
       </w:r>
       <w:r>
@@ -532,7 +562,6 @@
     </w:p>
     <w:p>
       <w:r>
-        <w:lastRenderedPageBreak/>
         <w:t>i</w:t>
       </w:r>
       <w:r>
@@ -742,13 +771,11 @@
       <w:r>
         <w:t xml:space="preserve">Puissance </w:t>
       </w:r>
-      <w:proofErr w:type="spellStart"/>
-      <w:r>
-        <w:t>ar</w:t>
-      </w:r>
-      <w:proofErr w:type="spellEnd"/>
-      <w:r>
-        <w:t xml:space="preserve"> effet joule totale :</w:t>
+      <w:r>
+        <w:t>p</w:t>
+      </w:r>
+      <w:r>
+        <w:t>ar effet joule totale :</w:t>
       </w:r>
     </w:p>
     <w:p>
@@ -1049,10 +1076,7 @@
       </w:r>
       <w:proofErr w:type="spellEnd"/>
       <w:r>
-        <w:t xml:space="preserve"> = </w:t>
-      </w:r>
-      <w:r>
-        <w:t>R</w:t>
+        <w:t xml:space="preserve"> = R</w:t>
       </w:r>
       <w:r>
         <w:rPr>
@@ -1088,10 +1112,7 @@
         <w:t>2</w:t>
       </w:r>
       <w:r>
-        <w:t>²+</w:t>
-      </w:r>
-      <w:r>
-        <w:t>0,5*27²+0,1*147²</w:t>
+        <w:t>²+0,5*27²+0,1*147²</w:t>
       </w:r>
     </w:p>
     <w:p>
@@ -1107,10 +1128,7 @@
       </w:r>
       <w:proofErr w:type="spellEnd"/>
       <w:r>
-        <w:t xml:space="preserve"> = </w:t>
-      </w:r>
-      <w:r>
-        <w:t>R</w:t>
+        <w:t xml:space="preserve"> = R</w:t>
       </w:r>
       <w:r>
         <w:rPr>
@@ -1146,10 +1164,7 @@
         <w:t>2</w:t>
       </w:r>
       <w:r>
-        <w:t>²+</w:t>
-      </w:r>
-      <w:r>
-        <w:t>2520</w:t>
+        <w:t>²+2520</w:t>
       </w:r>
     </w:p>
     <w:p/>
@@ -1178,6 +1193,7 @@
     </w:p>
     <w:p>
       <w:r>
+        <w:lastRenderedPageBreak/>
         <w:t>i</w:t>
       </w:r>
       <w:r>
@@ -1243,7 +1259,6 @@
     </w:p>
     <w:p>
       <w:r>
-        <w:lastRenderedPageBreak/>
         <w:t>f’(x)=2ax+b</w:t>
       </w:r>
     </w:p>

</xml_diff>